<commit_message>
Most Recent Versions of Viet's Documents
</commit_message>
<xml_diff>
--- a/Use Cases1.docx
+++ b/Use Cases1.docx
@@ -705,21 +705,70 @@
         </w:rPr>
       </w:pPr>
       <w:r>
+        <w:rPr>
+          <w:noProof/>
+          <w:lang w:eastAsia="en-US"/>
+        </w:rPr>
+        <w:drawing>
+          <wp:inline distT="0" distB="0" distL="0" distR="0">
+            <wp:extent cx="6363588" cy="5811061"/>
+            <wp:effectExtent l="0" t="0" r="0" b="0"/>
+            <wp:docPr id="1" name="Picture 1"/>
+            <wp:cNvGraphicFramePr>
+              <a:graphicFrameLocks xmlns:a="http://schemas.openxmlformats.org/drawingml/2006/main" noChangeAspect="1"/>
+            </wp:cNvGraphicFramePr>
+            <a:graphic xmlns:a="http://schemas.openxmlformats.org/drawingml/2006/main">
+              <a:graphicData uri="http://schemas.openxmlformats.org/drawingml/2006/picture">
+                <pic:pic xmlns:pic="http://schemas.openxmlformats.org/drawingml/2006/picture">
+                  <pic:nvPicPr>
+                    <pic:cNvPr id="1" name="Capture3.PNG"/>
+                    <pic:cNvPicPr/>
+                  </pic:nvPicPr>
+                  <pic:blipFill>
+                    <a:blip r:embed="rId9">
+                      <a:extLst>
+                        <a:ext uri="{28A0092B-C50C-407E-A947-70E740481C1C}">
+                          <a14:useLocalDpi xmlns:a14="http://schemas.microsoft.com/office/drawing/2010/main" val="0"/>
+                        </a:ext>
+                      </a:extLst>
+                    </a:blip>
+                    <a:stretch>
+                      <a:fillRect/>
+                    </a:stretch>
+                  </pic:blipFill>
+                  <pic:spPr>
+                    <a:xfrm>
+                      <a:off x="0" y="0"/>
+                      <a:ext cx="6363588" cy="5811061"/>
+                    </a:xfrm>
+                    <a:prstGeom prst="rect">
+                      <a:avLst/>
+                    </a:prstGeom>
+                  </pic:spPr>
+                </pic:pic>
+              </a:graphicData>
+            </a:graphic>
+          </wp:inline>
+        </w:drawing>
+      </w:r>
+      <w:r>
         <w:br w:type="page"/>
       </w:r>
+      <w:bookmarkStart w:id="0" w:name="_GoBack"/>
+      <w:bookmarkEnd w:id="0"/>
     </w:p>
     <w:p>
       <w:pPr>
         <w:pStyle w:val="Heading1"/>
       </w:pPr>
-      <w:bookmarkStart w:id="0" w:name="_Toc414200660"/>
+      <w:bookmarkStart w:id="1" w:name="_Toc414200660"/>
       <w:r>
         <w:lastRenderedPageBreak/>
         <w:t>Use Cases</w:t>
       </w:r>
-      <w:bookmarkEnd w:id="0"/>
+      <w:bookmarkEnd w:id="1"/>
     </w:p>
-    <w:bookmarkStart w:id="1" w:name="_Toc414200661"/>
+    <w:bookmarkStart w:id="2" w:name="_Toc414200661"/>
     <w:p>
       <w:pPr>
         <w:pStyle w:val="Heading3"/>
@@ -824,7 +873,7 @@
       <w:r>
         <w:t>UC-1 - Keep track of assignment due date</w:t>
       </w:r>
-      <w:bookmarkEnd w:id="1"/>
+      <w:bookmarkEnd w:id="2"/>
     </w:p>
     <w:p>
       <w:pPr>
@@ -890,7 +939,7 @@
         <w:t xml:space="preserve">user simply click 1 week , 2 weeks , 4 week , All projects button. </w:t>
       </w:r>
     </w:p>
-    <w:bookmarkStart w:id="2" w:name="_Toc414200662"/>
+    <w:bookmarkStart w:id="3" w:name="_Toc414200662"/>
     <w:p>
       <w:pPr>
         <w:pStyle w:val="Heading3"/>
@@ -995,7 +1044,7 @@
       <w:r>
         <w:t>UC-2 - Create a new assignment</w:t>
       </w:r>
-      <w:bookmarkEnd w:id="2"/>
+      <w:bookmarkEnd w:id="3"/>
     </w:p>
     <w:p>
       <w:pPr>
@@ -1195,9 +1244,7 @@
         <w:pStyle w:val="NoSpacing"/>
       </w:pPr>
     </w:p>
-    <w:bookmarkStart w:id="3" w:name="_Toc414200663"/>
-    <w:bookmarkStart w:id="4" w:name="_GoBack"/>
-    <w:bookmarkEnd w:id="4"/>
+    <w:bookmarkStart w:id="4" w:name="_Toc414200663"/>
     <w:p>
       <w:pPr>
         <w:pStyle w:val="Heading3"/>
@@ -1302,7 +1349,7 @@
       <w:r>
         <w:t>UC-3 - Remind time , location ...........</w:t>
       </w:r>
-      <w:bookmarkEnd w:id="3"/>
+      <w:bookmarkEnd w:id="4"/>
     </w:p>
     <w:p>
       <w:pPr>
@@ -1344,12 +1391,12 @@
     <w:p/>
     <w:p/>
     <w:sectPr>
-      <w:headerReference w:type="even" r:id="rId9"/>
-      <w:headerReference w:type="default" r:id="rId10"/>
-      <w:footerReference w:type="even" r:id="rId11"/>
-      <w:footerReference w:type="default" r:id="rId12"/>
-      <w:headerReference w:type="first" r:id="rId13"/>
-      <w:footerReference w:type="first" r:id="rId14"/>
+      <w:headerReference w:type="even" r:id="rId10"/>
+      <w:headerReference w:type="default" r:id="rId11"/>
+      <w:footerReference w:type="even" r:id="rId12"/>
+      <w:footerReference w:type="default" r:id="rId13"/>
+      <w:headerReference w:type="first" r:id="rId14"/>
+      <w:footerReference w:type="first" r:id="rId15"/>
       <w:pgSz w:w="12240" w:h="15840"/>
       <w:pgMar w:top="1080" w:right="1080" w:bottom="1080" w:left="1080" w:header="720" w:footer="720" w:gutter="0"/>
       <w:pgNumType w:start="0"/>
@@ -5042,7 +5089,7 @@
 </file>
 
 <file path=customXml/itemProps2.xml><?xml version="1.0" encoding="utf-8"?>
-<ds:datastoreItem xmlns:ds="http://schemas.openxmlformats.org/officeDocument/2006/customXml" ds:itemID="{24680885-D1C1-4F30-90CA-576CE02223D0}">
+<ds:datastoreItem xmlns:ds="http://schemas.openxmlformats.org/officeDocument/2006/customXml" ds:itemID="{95DD87D2-D347-4FD5-9D31-C6958E571929}">
   <ds:schemaRefs>
     <ds:schemaRef ds:uri="http://schemas.openxmlformats.org/officeDocument/2006/bibliography"/>
   </ds:schemaRefs>

</xml_diff>